<commit_message>
upload everything for the future downloads
</commit_message>
<xml_diff>
--- a/ספר פרויקט.docx
+++ b/ספר פרויקט.docx
@@ -1056,20 +1056,6 @@
     </w:p>
     <w:p>
       <w:pPr>
-        <w:bidi/>
-        <w:spacing w:line="360" w:lineRule="auto"/>
-        <w:rPr>
-          <w:rFonts w:ascii="David" w:hAnsi="David" w:cs="David"/>
-          <w:b/>
-          <w:bCs/>
-          <w:sz w:val="24"/>
-          <w:szCs w:val="24"/>
-          <w:rtl/>
-        </w:rPr>
-      </w:pPr>
-    </w:p>
-    <w:p>
-      <w:pPr>
         <w:pStyle w:val="ListParagraph"/>
         <w:numPr>
           <w:ilvl w:val="0"/>
@@ -1077,7 +1063,6 @@
         </w:numPr>
         <w:bidi/>
         <w:spacing w:line="360" w:lineRule="auto"/>
-        <w:jc w:val="both"/>
         <w:rPr>
           <w:rFonts w:ascii="David" w:hAnsi="David" w:cs="David"/>
           <w:b/>
@@ -1085,20 +1070,164 @@
           <w:sz w:val="24"/>
           <w:szCs w:val="24"/>
           <w:u w:val="single"/>
+          <w:rtl/>
+        </w:rPr>
+      </w:pPr>
+      <w:r>
+        <w:rPr>
+          <w:rFonts w:ascii="David" w:hAnsi="David" w:cs="David" w:hint="cs"/>
+          <w:b/>
+          <w:bCs/>
+          <w:sz w:val="24"/>
+          <w:szCs w:val="24"/>
+          <w:u w:val="single"/>
+          <w:rtl/>
+        </w:rPr>
+        <w:lastRenderedPageBreak/>
+        <w:t>למה בחרנו בפרויקט</w:t>
+      </w:r>
+      <w:r>
+        <w:rPr>
+          <w:rFonts w:ascii="David" w:hAnsi="David" w:cs="David" w:hint="cs"/>
+          <w:b/>
+          <w:bCs/>
+          <w:sz w:val="24"/>
+          <w:szCs w:val="24"/>
+          <w:u w:val="single"/>
+          <w:rtl/>
+        </w:rPr>
+        <w:t xml:space="preserve"> הזה</w:t>
+      </w:r>
+    </w:p>
+    <w:p>
+      <w:pPr>
+        <w:bidi/>
+        <w:spacing w:line="360" w:lineRule="auto"/>
+        <w:rPr>
+          <w:rFonts w:ascii="David" w:hAnsi="David" w:cs="David"/>
+          <w:rtl/>
         </w:rPr>
       </w:pPr>
       <w:commentRangeStart w:id="0"/>
-      <w:r>
-        <w:rPr>
-          <w:rFonts w:ascii="David" w:hAnsi="David" w:cs="David" w:hint="cs"/>
-          <w:b/>
-          <w:bCs/>
-          <w:sz w:val="24"/>
-          <w:szCs w:val="24"/>
-          <w:u w:val="single"/>
-          <w:rtl/>
-        </w:rPr>
-        <w:t>רקע</w:t>
+      <w:commentRangeStart w:id="1"/>
+      <w:r>
+        <w:rPr>
+          <w:rFonts w:ascii="David" w:hAnsi="David" w:cs="David" w:hint="cs"/>
+          <w:rtl/>
+        </w:rPr>
+        <w:t>כאשר ב</w:t>
+      </w:r>
+      <w:r>
+        <w:rPr>
+          <w:rFonts w:ascii="David" w:hAnsi="David" w:cs="David" w:hint="cs"/>
+          <w:rtl/>
+        </w:rPr>
+        <w:t>י</w:t>
+      </w:r>
+      <w:r>
+        <w:rPr>
+          <w:rFonts w:ascii="David" w:hAnsi="David" w:cs="David" w:hint="cs"/>
+          <w:rtl/>
+        </w:rPr>
+        <w:t>צענו פגישת סיעור מוחות ראשונית לגבי הפרויקט שאותו אנו רוצים לעשות היה לנו ברור שהמטרה הראשונה שלנו היא לתת פתרון למשהו שמבחינתנו היה חסר לאורך התואר, אם זה  בקורס ספציפי או באופן כללי.</w:t>
+      </w:r>
+      <w:r>
+        <w:rPr>
+          <w:rFonts w:ascii="David" w:hAnsi="David" w:cs="David" w:hint="cs"/>
+          <w:rtl/>
+        </w:rPr>
+        <w:t xml:space="preserve"> </w:t>
+      </w:r>
+      <w:r>
+        <w:rPr>
+          <w:rFonts w:ascii="David" w:hAnsi="David" w:cs="David" w:hint="cs"/>
+          <w:rtl/>
+        </w:rPr>
+        <w:t xml:space="preserve">באותו שלב בדיוק סיימנו את הקורס ב </w:t>
+      </w:r>
+      <w:r>
+        <w:rPr>
+          <w:rFonts w:ascii="David" w:hAnsi="David" w:cs="David"/>
+        </w:rPr>
+        <w:t xml:space="preserve">C# </w:t>
+      </w:r>
+      <w:r>
+        <w:rPr>
+          <w:rFonts w:ascii="David" w:hAnsi="David" w:cs="David" w:hint="cs"/>
+        </w:rPr>
+        <w:t>WPF</w:t>
+      </w:r>
+      <w:r>
+        <w:rPr>
+          <w:rFonts w:ascii="David" w:hAnsi="David" w:cs="David"/>
+        </w:rPr>
+        <w:t xml:space="preserve"> .net</w:t>
+      </w:r>
+      <w:r>
+        <w:rPr>
+          <w:rFonts w:ascii="David" w:hAnsi="David" w:cs="David" w:hint="cs"/>
+          <w:rtl/>
+        </w:rPr>
+        <w:t xml:space="preserve"> עם דני ורצינו להמשיך ולהעמיק בשפת התכנות הזאת.</w:t>
+      </w:r>
+      <w:r>
+        <w:rPr>
+          <w:rFonts w:ascii="David" w:hAnsi="David" w:cs="David" w:hint="cs"/>
+          <w:rtl/>
+        </w:rPr>
+        <w:t xml:space="preserve"> </w:t>
+      </w:r>
+    </w:p>
+    <w:p>
+      <w:pPr>
+        <w:bidi/>
+        <w:spacing w:line="360" w:lineRule="auto"/>
+        <w:rPr>
+          <w:rFonts w:ascii="David" w:hAnsi="David" w:cs="David"/>
+          <w:rtl/>
+        </w:rPr>
+      </w:pPr>
+      <w:r>
+        <w:rPr>
+          <w:rFonts w:ascii="David" w:hAnsi="David" w:cs="David" w:hint="cs"/>
+          <w:rtl/>
+        </w:rPr>
+        <w:t>לאחר חשיבה ורעיונות מרובים נזכרנו בקורס לוגיקה</w:t>
+      </w:r>
+      <w:r>
+        <w:rPr>
+          <w:rFonts w:ascii="David" w:hAnsi="David" w:cs="David" w:hint="cs"/>
+          <w:rtl/>
+        </w:rPr>
+        <w:t xml:space="preserve"> (קורס חובה לכל הסטודנטים בתואר במדעי המחשב)</w:t>
+      </w:r>
+      <w:r>
+        <w:rPr>
+          <w:rFonts w:ascii="David" w:hAnsi="David" w:cs="David" w:hint="cs"/>
+          <w:rtl/>
+        </w:rPr>
+        <w:t xml:space="preserve"> ותהליך כתיבת והגשת שיעורי הבית </w:t>
+      </w:r>
+      <w:r>
+        <w:rPr>
+          <w:rFonts w:ascii="David" w:hAnsi="David" w:cs="David" w:hint="cs"/>
+          <w:rtl/>
+        </w:rPr>
+        <w:t>המייג</w:t>
+      </w:r>
+      <w:r>
+        <w:rPr>
+          <w:rFonts w:ascii="David" w:hAnsi="David" w:cs="David" w:hint="eastAsia"/>
+          <w:rtl/>
+        </w:rPr>
+        <w:t>ע</w:t>
+      </w:r>
+      <w:r>
+        <w:rPr>
+          <w:rFonts w:ascii="David" w:hAnsi="David" w:cs="David" w:hint="cs"/>
+          <w:rtl/>
+        </w:rPr>
+        <w:t>.</w:t>
       </w:r>
       <w:commentRangeEnd w:id="0"/>
       <w:r>
@@ -1109,15 +1238,732 @@
         </w:rPr>
         <w:commentReference w:id="0"/>
       </w:r>
-    </w:p>
-    <w:p>
-      <w:pPr>
-        <w:bidi/>
-        <w:spacing w:line="360" w:lineRule="auto"/>
-        <w:rPr>
+      <w:commentRangeEnd w:id="1"/>
+      <w:r>
+        <w:rPr>
+          <w:rStyle w:val="CommentReference"/>
           <w:rFonts w:cs="David"/>
           <w:rtl/>
         </w:rPr>
+        <w:commentReference w:id="1"/>
+      </w:r>
+    </w:p>
+    <w:p>
+      <w:pPr>
+        <w:bidi/>
+        <w:spacing w:line="360" w:lineRule="auto"/>
+        <w:rPr>
+          <w:rFonts w:ascii="David" w:hAnsi="David" w:cs="David"/>
+          <w:rtl/>
+        </w:rPr>
+      </w:pPr>
+      <w:r>
+        <w:rPr>
+          <w:rFonts w:ascii="David" w:hAnsi="David" w:cs="David"/>
+          <w:rtl/>
+        </w:rPr>
+        <w:t>מלאכת שיעורי הבית בקורס לוגיקה מצריכה כתיבה רבה</w:t>
+      </w:r>
+      <w:r>
+        <w:rPr>
+          <w:rFonts w:ascii="David" w:hAnsi="David" w:cs="David" w:hint="cs"/>
+          <w:rtl/>
+        </w:rPr>
+        <w:t xml:space="preserve">. </w:t>
+      </w:r>
+      <w:r>
+        <w:rPr>
+          <w:rFonts w:ascii="David" w:hAnsi="David" w:cs="David"/>
+          <w:rtl/>
+        </w:rPr>
+        <w:t>מעצם צורת כתיבת ההוכחה על כותב התשובה להיות ברור ומדויק ולשמור על סדר.</w:t>
+      </w:r>
+      <w:r>
+        <w:rPr>
+          <w:rFonts w:ascii="David" w:hAnsi="David" w:cs="David" w:hint="cs"/>
+          <w:rtl/>
+        </w:rPr>
+        <w:t xml:space="preserve"> </w:t>
+      </w:r>
+      <w:r>
+        <w:rPr>
+          <w:rFonts w:ascii="David" w:hAnsi="David" w:cs="David"/>
+          <w:rtl/>
+        </w:rPr>
+        <w:t>בניגוד למקצועות רבים אחרים אשר כוללים בעיקר מלל ואולי סימונים מתמטיים סטנדרטים, הוכחה לוגית מצריכה סימונים שאינם טריוויאליים וסטודנט אשר רוצה לענות על שאלות אלו בוורד (או בכל תמלילן אחר) מוצא עצמו מבזבז זמן רב על חיפוש הסימנים וארגונם בטבלה, ולכן רבים נמנעים ובוחרים להגיש בכתב יד.</w:t>
+      </w:r>
+      <w:r>
+        <w:rPr>
+          <w:rFonts w:ascii="David" w:hAnsi="David" w:cs="David" w:hint="cs"/>
+          <w:rtl/>
+        </w:rPr>
+        <w:t xml:space="preserve"> </w:t>
+      </w:r>
+      <w:r>
+        <w:rPr>
+          <w:rFonts w:ascii="David" w:hAnsi="David" w:cs="David"/>
+          <w:rtl/>
+        </w:rPr>
+        <w:t xml:space="preserve">הגשה בכתב בסוג </w:t>
+      </w:r>
+      <w:r>
+        <w:rPr>
+          <w:rFonts w:ascii="David" w:hAnsi="David" w:cs="David" w:hint="cs"/>
+          <w:rtl/>
+        </w:rPr>
+        <w:t>ה</w:t>
+      </w:r>
+      <w:r>
+        <w:rPr>
+          <w:rFonts w:ascii="David" w:hAnsi="David" w:cs="David"/>
+          <w:rtl/>
+        </w:rPr>
+        <w:t>תרגילים זה הקשה על הסטודנט</w:t>
+      </w:r>
+      <w:r>
+        <w:rPr>
+          <w:rFonts w:ascii="David" w:hAnsi="David" w:cs="David" w:hint="cs"/>
+          <w:rtl/>
+        </w:rPr>
+        <w:t xml:space="preserve"> מעצם </w:t>
+      </w:r>
+      <w:r>
+        <w:rPr>
+          <w:rFonts w:ascii="David" w:hAnsi="David" w:cs="David" w:hint="cs"/>
+          <w:rtl/>
+        </w:rPr>
+        <w:t>צורת ההוכחה. לדוגמה,</w:t>
+      </w:r>
+      <w:r>
+        <w:rPr>
+          <w:rFonts w:ascii="David" w:hAnsi="David" w:cs="David" w:hint="cs"/>
+          <w:rtl/>
+        </w:rPr>
+        <w:t xml:space="preserve"> </w:t>
+      </w:r>
+      <w:r>
+        <w:rPr>
+          <w:rFonts w:ascii="David" w:hAnsi="David" w:cs="David" w:hint="cs"/>
+          <w:rtl/>
+        </w:rPr>
+        <w:t xml:space="preserve">אם לאחר סיום </w:t>
+      </w:r>
+      <w:r>
+        <w:rPr>
+          <w:rFonts w:ascii="David" w:hAnsi="David" w:cs="David" w:hint="cs"/>
+          <w:rtl/>
+        </w:rPr>
+        <w:t xml:space="preserve">הוכחה </w:t>
+      </w:r>
+      <w:r>
+        <w:rPr>
+          <w:rFonts w:ascii="David" w:hAnsi="David" w:cs="David" w:hint="cs"/>
+          <w:rtl/>
+        </w:rPr>
+        <w:t>סטודנט</w:t>
+      </w:r>
+      <w:r>
+        <w:rPr>
+          <w:rFonts w:ascii="David" w:hAnsi="David" w:cs="David" w:hint="cs"/>
+          <w:rtl/>
+        </w:rPr>
+        <w:t xml:space="preserve"> מגלה שחסרה לו שורה ב</w:t>
+      </w:r>
+      <w:r>
+        <w:rPr>
+          <w:rFonts w:ascii="David" w:hAnsi="David" w:cs="David" w:hint="cs"/>
+          <w:rtl/>
+        </w:rPr>
+        <w:t xml:space="preserve">אמצע </w:t>
+      </w:r>
+      <w:r>
+        <w:rPr>
+          <w:rFonts w:ascii="David" w:hAnsi="David" w:cs="David" w:hint="cs"/>
+          <w:rtl/>
+        </w:rPr>
+        <w:t>הוכחה</w:t>
+      </w:r>
+      <w:r>
+        <w:rPr>
+          <w:rFonts w:ascii="David" w:hAnsi="David" w:cs="David" w:hint="cs"/>
+          <w:rtl/>
+        </w:rPr>
+        <w:t xml:space="preserve"> הוא נאלץ לשנות את כל המבנה של טבלת ההוכחה.</w:t>
+      </w:r>
+      <w:r>
+        <w:rPr>
+          <w:rFonts w:ascii="David" w:hAnsi="David" w:cs="David" w:hint="cs"/>
+          <w:rtl/>
+        </w:rPr>
+        <w:t xml:space="preserve"> </w:t>
+      </w:r>
+      <w:r>
+        <w:rPr>
+          <w:rFonts w:ascii="David" w:hAnsi="David" w:cs="David" w:hint="cs"/>
+          <w:rtl/>
+        </w:rPr>
+        <w:t>בנוסף לכך</w:t>
+      </w:r>
+      <w:r>
+        <w:rPr>
+          <w:rFonts w:ascii="David" w:hAnsi="David" w:cs="David"/>
+          <w:rtl/>
+        </w:rPr>
+        <w:t xml:space="preserve"> </w:t>
+      </w:r>
+      <w:r>
+        <w:rPr>
+          <w:rFonts w:ascii="David" w:hAnsi="David" w:cs="David" w:hint="cs"/>
+          <w:rtl/>
+        </w:rPr>
+        <w:t xml:space="preserve">ישנם סטודנטים </w:t>
+      </w:r>
+      <w:r>
+        <w:rPr>
+          <w:rFonts w:ascii="David" w:hAnsi="David" w:cs="David"/>
+          <w:rtl/>
+        </w:rPr>
+        <w:t xml:space="preserve">בעלי </w:t>
+      </w:r>
+      <w:r>
+        <w:rPr>
+          <w:rFonts w:ascii="David" w:hAnsi="David" w:cs="David" w:hint="cs"/>
+          <w:rtl/>
+        </w:rPr>
+        <w:t xml:space="preserve">כתב לא מובן או </w:t>
+      </w:r>
+      <w:r>
+        <w:rPr>
+          <w:rFonts w:ascii="David" w:hAnsi="David" w:cs="David"/>
+          <w:rtl/>
+        </w:rPr>
+        <w:t>קושי בכתיבה מסודרת וברורה</w:t>
+      </w:r>
+      <w:r>
+        <w:rPr>
+          <w:rFonts w:ascii="David" w:hAnsi="David" w:cs="David" w:hint="cs"/>
+          <w:rtl/>
+        </w:rPr>
+        <w:t>,</w:t>
+      </w:r>
+      <w:r>
+        <w:rPr>
+          <w:rFonts w:ascii="David" w:hAnsi="David" w:cs="David"/>
+          <w:rtl/>
+        </w:rPr>
+        <w:t xml:space="preserve"> </w:t>
+      </w:r>
+      <w:r>
+        <w:rPr>
+          <w:rFonts w:ascii="David" w:hAnsi="David" w:cs="David" w:hint="cs"/>
+          <w:rtl/>
+        </w:rPr>
+        <w:t xml:space="preserve">מה שמקשה </w:t>
+      </w:r>
+      <w:r>
+        <w:rPr>
+          <w:rFonts w:ascii="David" w:hAnsi="David" w:cs="David"/>
+          <w:rtl/>
+        </w:rPr>
+        <w:t>באופן ישיר גם על בודק התרגילים של הקורס.</w:t>
+      </w:r>
+    </w:p>
+    <w:p>
+      <w:pPr>
+        <w:bidi/>
+        <w:spacing w:line="360" w:lineRule="auto"/>
+        <w:jc w:val="both"/>
+        <w:rPr>
+          <w:rFonts w:ascii="David" w:hAnsi="David" w:cs="David"/>
+          <w:rtl/>
+        </w:rPr>
+      </w:pPr>
+      <w:commentRangeStart w:id="2"/>
+      <w:commentRangeStart w:id="3"/>
+      <w:r>
+        <w:rPr>
+          <w:rFonts w:ascii="David" w:hAnsi="David" w:cs="David"/>
+          <w:rtl/>
+        </w:rPr>
+        <w:t>רצינו לייצר תוכנה אשר תוכל לפתור את בעיות אלו ולתת ממשק עבודה נוח ופשוט לסטודנטים של הקורס.</w:t>
+      </w:r>
+      <w:commentRangeEnd w:id="2"/>
+      <w:r>
+        <w:rPr>
+          <w:rStyle w:val="CommentReference"/>
+          <w:rFonts w:cs="David"/>
+          <w:rtl/>
+        </w:rPr>
+        <w:commentReference w:id="2"/>
+      </w:r>
+      <w:commentRangeEnd w:id="3"/>
+      <w:r>
+        <w:rPr>
+          <w:rStyle w:val="CommentReference"/>
+          <w:rFonts w:cs="David"/>
+          <w:rtl/>
+        </w:rPr>
+        <w:commentReference w:id="3"/>
+      </w:r>
+    </w:p>
+    <w:p>
+      <w:pPr>
+        <w:bidi/>
+        <w:spacing w:line="360" w:lineRule="auto"/>
+        <w:jc w:val="both"/>
+        <w:rPr>
+          <w:rFonts w:ascii="David" w:hAnsi="David" w:cs="David"/>
+          <w:rtl/>
+        </w:rPr>
+      </w:pPr>
+      <w:r>
+        <w:rPr>
+          <w:rFonts w:ascii="David" w:hAnsi="David" w:cs="David" w:hint="cs"/>
+          <w:rtl/>
+        </w:rPr>
+        <w:t>הבנו שעם הכלים שרכשנו בשיעורי לוגיקה בנוסף על הקורס ב</w:t>
+      </w:r>
+      <w:r>
+        <w:rPr>
+          <w:rFonts w:ascii="David" w:hAnsi="David" w:cs="David"/>
+        </w:rPr>
+        <w:t>C#</w:t>
+      </w:r>
+      <w:r>
+        <w:rPr>
+          <w:rFonts w:ascii="David" w:hAnsi="David" w:cs="David" w:hint="cs"/>
+          <w:rtl/>
+        </w:rPr>
+        <w:t xml:space="preserve"> נוכל ליצר כלי שיפתור בעיות אלו לסטודנטים בקורס.</w:t>
+      </w:r>
+    </w:p>
+    <w:p>
+      <w:pPr>
+        <w:bidi/>
+        <w:spacing w:line="360" w:lineRule="auto"/>
+        <w:jc w:val="both"/>
+        <w:rPr>
+          <w:rFonts w:ascii="David" w:hAnsi="David" w:cs="David"/>
+          <w:b/>
+          <w:bCs/>
+          <w:u w:val="single"/>
+          <w:rtl/>
+        </w:rPr>
+      </w:pPr>
+    </w:p>
+    <w:p>
+      <w:pPr>
+        <w:pStyle w:val="ListParagraph"/>
+        <w:numPr>
+          <w:ilvl w:val="0"/>
+          <w:numId w:val="6"/>
+        </w:numPr>
+        <w:bidi/>
+        <w:spacing w:line="360" w:lineRule="auto"/>
+        <w:rPr>
+          <w:rFonts w:ascii="David" w:hAnsi="David" w:cs="David"/>
+          <w:b/>
+          <w:bCs/>
+          <w:sz w:val="24"/>
+          <w:szCs w:val="24"/>
+          <w:u w:val="single"/>
+          <w:rtl/>
+        </w:rPr>
+      </w:pPr>
+      <w:r>
+        <w:rPr>
+          <w:rFonts w:ascii="David" w:hAnsi="David" w:cs="David" w:hint="cs"/>
+          <w:b/>
+          <w:bCs/>
+          <w:sz w:val="24"/>
+          <w:szCs w:val="24"/>
+          <w:u w:val="single"/>
+          <w:rtl/>
+        </w:rPr>
+        <w:t>מטר</w:t>
+      </w:r>
+      <w:r>
+        <w:rPr>
+          <w:rFonts w:ascii="David" w:hAnsi="David" w:cs="David" w:hint="cs"/>
+          <w:b/>
+          <w:bCs/>
+          <w:sz w:val="24"/>
+          <w:szCs w:val="24"/>
+          <w:u w:val="single"/>
+          <w:rtl/>
+        </w:rPr>
+        <w:t>ו</w:t>
+      </w:r>
+      <w:r>
+        <w:rPr>
+          <w:rFonts w:ascii="David" w:hAnsi="David" w:cs="David" w:hint="cs"/>
+          <w:b/>
+          <w:bCs/>
+          <w:sz w:val="24"/>
+          <w:szCs w:val="24"/>
+          <w:u w:val="single"/>
+          <w:rtl/>
+        </w:rPr>
+        <w:t>ת הפרויקט</w:t>
+      </w:r>
+    </w:p>
+    <w:p>
+      <w:pPr>
+        <w:pStyle w:val="ListParagraph"/>
+        <w:numPr>
+          <w:ilvl w:val="0"/>
+          <w:numId w:val="1"/>
+        </w:numPr>
+        <w:bidi/>
+        <w:spacing w:line="360" w:lineRule="auto"/>
+        <w:rPr>
+          <w:rFonts w:ascii="David" w:hAnsi="David" w:cs="David"/>
+        </w:rPr>
+      </w:pPr>
+      <w:r>
+        <w:rPr>
+          <w:rFonts w:ascii="David" w:hAnsi="David" w:cs="David" w:hint="cs"/>
+          <w:b/>
+          <w:bCs/>
+          <w:rtl/>
+        </w:rPr>
+        <w:t>מטרה עיקרית:</w:t>
+      </w:r>
+      <w:r>
+        <w:rPr>
+          <w:rFonts w:ascii="David" w:hAnsi="David" w:cs="David" w:hint="cs"/>
+          <w:rtl/>
+        </w:rPr>
+        <w:t xml:space="preserve"> </w:t>
+      </w:r>
+      <w:r>
+        <w:rPr>
+          <w:rFonts w:ascii="David" w:hAnsi="David" w:cs="David"/>
+          <w:rtl/>
+        </w:rPr>
+        <w:t>יצירת כלי נוח לכתיבת</w:t>
+      </w:r>
+      <w:r>
+        <w:rPr>
+          <w:rFonts w:ascii="David" w:hAnsi="David" w:cs="David" w:hint="cs"/>
+          <w:rtl/>
+        </w:rPr>
+        <w:t xml:space="preserve"> ובדיקת</w:t>
+      </w:r>
+      <w:r>
+        <w:rPr>
+          <w:rFonts w:ascii="David" w:hAnsi="David" w:cs="David"/>
+          <w:rtl/>
+        </w:rPr>
+        <w:t xml:space="preserve"> </w:t>
+      </w:r>
+      <w:r>
+        <w:rPr>
+          <w:rFonts w:ascii="David" w:hAnsi="David" w:cs="David" w:hint="cs"/>
+          <w:rtl/>
+        </w:rPr>
+        <w:t>הוכחות ב</w:t>
+      </w:r>
+      <w:r>
+        <w:rPr>
+          <w:rFonts w:ascii="David" w:hAnsi="David" w:cs="David"/>
+          <w:rtl/>
+        </w:rPr>
+        <w:t>לוגיקה</w:t>
+      </w:r>
+      <w:r>
+        <w:rPr>
+          <w:rFonts w:ascii="David" w:hAnsi="David" w:cs="David" w:hint="cs"/>
+          <w:rtl/>
+        </w:rPr>
+        <w:t xml:space="preserve">, בין השאר בשיעורי הבית </w:t>
+      </w:r>
+      <w:r>
+        <w:rPr>
+          <w:rFonts w:ascii="David" w:hAnsi="David" w:cs="David" w:hint="cs"/>
+          <w:rtl/>
+        </w:rPr>
+        <w:t xml:space="preserve">והתרגילים </w:t>
+      </w:r>
+      <w:r>
+        <w:rPr>
+          <w:rFonts w:ascii="David" w:hAnsi="David" w:cs="David" w:hint="cs"/>
+          <w:rtl/>
+        </w:rPr>
+        <w:t>בקורס</w:t>
+      </w:r>
+      <w:r>
+        <w:rPr>
+          <w:rFonts w:ascii="David" w:hAnsi="David" w:cs="David"/>
+          <w:rtl/>
+        </w:rPr>
+        <w:t>.</w:t>
+      </w:r>
+    </w:p>
+    <w:p>
+      <w:pPr>
+        <w:pStyle w:val="ListParagraph"/>
+        <w:numPr>
+          <w:ilvl w:val="0"/>
+          <w:numId w:val="1"/>
+        </w:numPr>
+        <w:bidi/>
+        <w:spacing w:line="360" w:lineRule="auto"/>
+        <w:rPr>
+          <w:rFonts w:ascii="David" w:hAnsi="David" w:cs="David"/>
+          <w:b/>
+          <w:bCs/>
+        </w:rPr>
+      </w:pPr>
+      <w:r>
+        <w:rPr>
+          <w:rFonts w:ascii="David" w:hAnsi="David" w:cs="David" w:hint="cs"/>
+          <w:b/>
+          <w:bCs/>
+          <w:rtl/>
+        </w:rPr>
+        <w:t xml:space="preserve">מטרות משנה: </w:t>
+      </w:r>
+    </w:p>
+    <w:p>
+      <w:pPr>
+        <w:pStyle w:val="ListParagraph"/>
+        <w:numPr>
+          <w:ilvl w:val="1"/>
+          <w:numId w:val="1"/>
+        </w:numPr>
+        <w:bidi/>
+        <w:spacing w:line="360" w:lineRule="auto"/>
+        <w:rPr>
+          <w:rFonts w:ascii="David" w:hAnsi="David" w:cs="David"/>
+        </w:rPr>
+      </w:pPr>
+      <w:r>
+        <w:rPr>
+          <w:rFonts w:ascii="David" w:hAnsi="David" w:cs="David"/>
+          <w:rtl/>
+        </w:rPr>
+        <w:t xml:space="preserve">יצירת ממשק עבודה </w:t>
+      </w:r>
+      <w:r>
+        <w:rPr>
+          <w:rFonts w:ascii="David" w:hAnsi="David" w:cs="David" w:hint="cs"/>
+          <w:rtl/>
+        </w:rPr>
+        <w:t xml:space="preserve">על הוכחות לוגיות שיהיה כמה שיותר </w:t>
+      </w:r>
+      <w:r>
+        <w:rPr>
+          <w:rFonts w:ascii="David" w:hAnsi="David" w:cs="David"/>
+          <w:rtl/>
+        </w:rPr>
+        <w:t>נוח.</w:t>
+      </w:r>
+    </w:p>
+    <w:p>
+      <w:pPr>
+        <w:pStyle w:val="ListParagraph"/>
+        <w:numPr>
+          <w:ilvl w:val="1"/>
+          <w:numId w:val="1"/>
+        </w:numPr>
+        <w:bidi/>
+        <w:spacing w:line="360" w:lineRule="auto"/>
+        <w:rPr>
+          <w:rFonts w:ascii="David" w:hAnsi="David" w:cs="David"/>
+          <w:rtl/>
+        </w:rPr>
+      </w:pPr>
+      <w:r>
+        <w:rPr>
+          <w:rFonts w:ascii="David" w:hAnsi="David" w:cs="David" w:hint="cs"/>
+          <w:rtl/>
+        </w:rPr>
+        <w:t xml:space="preserve">מימוש </w:t>
+      </w:r>
+      <w:r>
+        <w:rPr>
+          <w:rFonts w:ascii="David" w:hAnsi="David" w:cs="David" w:hint="cs"/>
+          <w:rtl/>
+        </w:rPr>
+        <w:t xml:space="preserve">בדיקת </w:t>
+      </w:r>
+      <w:r>
+        <w:rPr>
+          <w:rFonts w:ascii="David" w:hAnsi="David" w:cs="David" w:hint="cs"/>
+          <w:rtl/>
+        </w:rPr>
+        <w:t>חוקי הלוגיקה בתוכנה.</w:t>
+      </w:r>
+    </w:p>
+    <w:p>
+      <w:pPr>
+        <w:pStyle w:val="ListParagraph"/>
+        <w:numPr>
+          <w:ilvl w:val="1"/>
+          <w:numId w:val="1"/>
+        </w:numPr>
+        <w:bidi/>
+        <w:spacing w:line="360" w:lineRule="auto"/>
+        <w:rPr>
+          <w:rFonts w:ascii="David" w:hAnsi="David" w:cs="David"/>
+        </w:rPr>
+      </w:pPr>
+      <w:r>
+        <w:rPr>
+          <w:rFonts w:ascii="David" w:hAnsi="David" w:cs="David"/>
+          <w:rtl/>
+        </w:rPr>
+        <w:t>יצירת תוכנה אשר תוחמת את הסטודנט אך בו בעת לא מאפשרת לו גישה ישירה לפתרון התרגיל.</w:t>
+      </w:r>
+    </w:p>
+    <w:p>
+      <w:pPr>
+        <w:pStyle w:val="ListParagraph"/>
+        <w:numPr>
+          <w:ilvl w:val="1"/>
+          <w:numId w:val="1"/>
+        </w:numPr>
+        <w:bidi/>
+        <w:spacing w:line="360" w:lineRule="auto"/>
+        <w:rPr>
+          <w:rFonts w:ascii="David" w:hAnsi="David" w:cs="David"/>
+        </w:rPr>
+      </w:pPr>
+      <w:r>
+        <w:rPr>
+          <w:rFonts w:ascii="David" w:hAnsi="David" w:cs="David"/>
+          <w:rtl/>
+        </w:rPr>
+        <w:t xml:space="preserve">בניית </w:t>
+      </w:r>
+      <w:r>
+        <w:rPr>
+          <w:rFonts w:ascii="David" w:hAnsi="David" w:cs="David" w:hint="cs"/>
+          <w:rtl/>
+        </w:rPr>
+        <w:t>ה</w:t>
+      </w:r>
+      <w:r>
+        <w:rPr>
+          <w:rFonts w:ascii="David" w:hAnsi="David" w:cs="David"/>
+          <w:rtl/>
+        </w:rPr>
+        <w:t>פרויקט</w:t>
+      </w:r>
+      <w:r>
+        <w:rPr>
+          <w:rFonts w:ascii="David" w:hAnsi="David" w:cs="David" w:hint="cs"/>
+          <w:rtl/>
+        </w:rPr>
+        <w:t xml:space="preserve"> כ-</w:t>
+      </w:r>
+      <w:r>
+        <w:rPr>
+          <w:rFonts w:ascii="David" w:hAnsi="David" w:cs="David"/>
+          <w:rtl/>
+        </w:rPr>
+        <w:t xml:space="preserve"> </w:t>
+      </w:r>
+      <w:r>
+        <w:rPr>
+          <w:rFonts w:ascii="David" w:hAnsi="David" w:cs="David"/>
+        </w:rPr>
+        <w:t>Open source</w:t>
+      </w:r>
+      <w:r>
+        <w:rPr>
+          <w:rFonts w:ascii="David" w:hAnsi="David" w:cs="David"/>
+          <w:rtl/>
+        </w:rPr>
+        <w:t xml:space="preserve"> לצורך תיקונים עתידיים והרחבה.</w:t>
+      </w:r>
+    </w:p>
+    <w:p>
+      <w:pPr>
+        <w:bidi/>
+        <w:spacing w:line="360" w:lineRule="auto"/>
+        <w:ind w:left="1080"/>
+        <w:rPr>
+          <w:rFonts w:ascii="David" w:hAnsi="David" w:cs="David"/>
+          <w:rtl/>
+        </w:rPr>
+      </w:pPr>
+    </w:p>
+    <w:p>
+      <w:pPr>
+        <w:pStyle w:val="ListParagraph"/>
+        <w:bidi/>
+        <w:spacing w:line="360" w:lineRule="auto"/>
+        <w:ind w:left="1440"/>
+        <w:rPr>
+          <w:rFonts w:ascii="David" w:hAnsi="David" w:cs="David"/>
+          <w:rtl/>
+        </w:rPr>
+      </w:pPr>
+    </w:p>
+    <w:p>
+      <w:pPr>
+        <w:pStyle w:val="ListParagraph"/>
+        <w:bidi/>
+        <w:spacing w:line="360" w:lineRule="auto"/>
+        <w:ind w:left="1440"/>
+        <w:rPr>
+          <w:rFonts w:ascii="David" w:hAnsi="David" w:cs="David" w:hint="cs"/>
+          <w:rtl/>
+        </w:rPr>
+      </w:pPr>
+    </w:p>
+    <w:p>
+      <w:pPr>
+        <w:pStyle w:val="ListParagraph"/>
+        <w:numPr>
+          <w:ilvl w:val="0"/>
+          <w:numId w:val="6"/>
+        </w:numPr>
+        <w:bidi/>
+        <w:spacing w:line="360" w:lineRule="auto"/>
+        <w:jc w:val="both"/>
+        <w:rPr>
+          <w:rFonts w:ascii="David" w:hAnsi="David" w:cs="David"/>
+          <w:b/>
+          <w:bCs/>
+          <w:sz w:val="24"/>
+          <w:szCs w:val="24"/>
+          <w:u w:val="single"/>
+        </w:rPr>
+      </w:pPr>
+      <w:commentRangeStart w:id="4"/>
+      <w:r>
+        <w:rPr>
+          <w:rFonts w:ascii="David" w:hAnsi="David" w:cs="David" w:hint="cs"/>
+          <w:b/>
+          <w:bCs/>
+          <w:sz w:val="24"/>
+          <w:szCs w:val="24"/>
+          <w:u w:val="single"/>
+          <w:rtl/>
+        </w:rPr>
+        <w:t>רקע</w:t>
+      </w:r>
+      <w:commentRangeEnd w:id="4"/>
+      <w:r>
+        <w:rPr>
+          <w:rStyle w:val="CommentReference"/>
+          <w:rFonts w:cs="David"/>
+          <w:rtl/>
+        </w:rPr>
+        <w:commentReference w:id="4"/>
+      </w:r>
+    </w:p>
+    <w:p>
+      <w:pPr>
+        <w:bidi/>
+        <w:spacing w:line="360" w:lineRule="auto"/>
+        <w:rPr>
+          <w:rFonts w:cs="David"/>
+          <w:rtl/>
+        </w:rPr>
       </w:pPr>
       <w:r>
         <w:rPr>
@@ -1335,78 +2181,44 @@
           <w:rFonts w:cs="David" w:hint="cs"/>
           <w:rtl/>
         </w:rPr>
-        <w:t>מבנה</w:t>
-      </w:r>
+        <w:t>מבנה של הוכחה לוגית הוא טענה ונימוק, כאשר בקורס לומדים שניתן למספר את השורות ולרשום בעמודת הנימוק את השורות שבהן הוא נמצא.</w:t>
+      </w:r>
+    </w:p>
+    <w:p>
+      <w:pPr>
+        <w:bidi/>
+        <w:spacing w:line="360" w:lineRule="auto"/>
+        <w:rPr>
+          <w:rFonts w:cs="David"/>
+          <w:rtl/>
+        </w:rPr>
+      </w:pPr>
       <w:r>
         <w:rPr>
           <w:rFonts w:cs="David" w:hint="cs"/>
           <w:rtl/>
         </w:rPr>
-        <w:t xml:space="preserve"> </w:t>
+        <w:lastRenderedPageBreak/>
+        <w:t>כלל הגזירה "</w:t>
+      </w:r>
+      <w:r>
+        <w:rPr>
+          <w:rFonts w:cs="David"/>
+        </w:rPr>
+        <w:t xml:space="preserve"> elimination</w:t>
+      </w:r>
+      <w:r>
+        <w:rPr>
+          <w:rFonts w:ascii="Cambria Math" w:hAnsi="Cambria Math" w:cs="Cambria Math" w:hint="cs"/>
+          <w:rtl/>
+        </w:rPr>
+        <w:t>∧</w:t>
       </w:r>
       <w:r>
         <w:rPr>
           <w:rFonts w:cs="David" w:hint="cs"/>
           <w:rtl/>
         </w:rPr>
-        <w:t>של הוכחה</w:t>
-      </w:r>
-      <w:r>
-        <w:rPr>
-          <w:rFonts w:cs="David" w:hint="cs"/>
-          <w:rtl/>
-        </w:rPr>
-        <w:t xml:space="preserve"> לוגית</w:t>
-      </w:r>
-      <w:r>
-        <w:rPr>
-          <w:rFonts w:cs="David" w:hint="cs"/>
-          <w:rtl/>
-        </w:rPr>
-        <w:t xml:space="preserve"> הוא טענה ונימוק, כאשר בקורס </w:t>
-      </w:r>
-      <w:r>
-        <w:rPr>
-          <w:rFonts w:cs="David" w:hint="cs"/>
-          <w:rtl/>
-        </w:rPr>
-        <w:t>לומדים שניתן למספר את השורות ולרשום בעמודת הנימוק את השורות שבהן הוא נמצא.</w:t>
-      </w:r>
-    </w:p>
-    <w:p>
-      <w:pPr>
-        <w:bidi/>
-        <w:spacing w:line="360" w:lineRule="auto"/>
-        <w:rPr>
-          <w:rFonts w:cs="David"/>
-          <w:rtl/>
-        </w:rPr>
-      </w:pPr>
-      <w:r>
-        <w:rPr>
-          <w:rFonts w:cs="David" w:hint="cs"/>
-          <w:rtl/>
-        </w:rPr>
-        <w:t>כלל הגזירה "</w:t>
-      </w:r>
-      <w:r>
-        <w:rPr>
-          <w:rFonts w:cs="David"/>
-        </w:rPr>
-        <w:t xml:space="preserve"> elimination</w:t>
-      </w:r>
-      <w:r>
-        <w:rPr>
-          <w:rFonts w:ascii="Cambria Math" w:hAnsi="Cambria Math" w:cs="Cambria Math" w:hint="cs"/>
-          <w:rtl/>
-        </w:rPr>
-        <w:t>∧</w:t>
-      </w:r>
-      <w:r>
-        <w:rPr>
-          <w:rFonts w:cs="David" w:hint="cs"/>
-          <w:rtl/>
-        </w:rPr>
         <w:t>":</w:t>
       </w:r>
     </w:p>
@@ -1434,7 +2246,7 @@
           <w:rtl/>
         </w:rPr>
         <w:drawing>
-          <wp:anchor distT="0" distB="0" distL="114300" distR="114300" simplePos="0" relativeHeight="251705344" behindDoc="0" locked="0" layoutInCell="1" allowOverlap="1" wp14:anchorId="54BECE2B" wp14:editId="55E63498">
+          <wp:anchor distT="0" distB="0" distL="114300" distR="114300" simplePos="0" relativeHeight="251705344" behindDoc="0" locked="0" layoutInCell="1" allowOverlap="1" wp14:anchorId="076C2551" wp14:editId="5AE04175">
             <wp:simplePos x="0" y="0"/>
             <wp:positionH relativeFrom="margin">
               <wp:align>right</wp:align>
@@ -1600,7 +2412,7 @@
           <w:rtl/>
         </w:rPr>
         <w:drawing>
-          <wp:anchor distT="0" distB="0" distL="114300" distR="114300" simplePos="0" relativeHeight="251707392" behindDoc="0" locked="0" layoutInCell="1" allowOverlap="1" wp14:anchorId="44AD9207" wp14:editId="430C92D5">
+          <wp:anchor distT="0" distB="0" distL="114300" distR="114300" simplePos="0" relativeHeight="251706368" behindDoc="0" locked="0" layoutInCell="1" allowOverlap="1" wp14:anchorId="683C05B6" wp14:editId="61B3F9A5">
             <wp:simplePos x="0" y="0"/>
             <wp:positionH relativeFrom="margin">
               <wp:align>right</wp:align>
@@ -1733,885 +2545,11 @@
         <w:spacing w:line="360" w:lineRule="auto"/>
         <w:rPr>
           <w:rFonts w:ascii="David" w:hAnsi="David" w:cs="David"/>
-          <w:b/>
-          <w:bCs/>
-          <w:sz w:val="24"/>
-          <w:szCs w:val="24"/>
-          <w:rtl/>
-        </w:rPr>
-      </w:pPr>
-    </w:p>
-    <w:p>
-      <w:pPr>
-        <w:pStyle w:val="ListParagraph"/>
-        <w:numPr>
-          <w:ilvl w:val="0"/>
-          <w:numId w:val="6"/>
-        </w:numPr>
-        <w:bidi/>
-        <w:spacing w:line="360" w:lineRule="auto"/>
-        <w:rPr>
-          <w:rFonts w:ascii="David" w:hAnsi="David" w:cs="David"/>
-          <w:b/>
-          <w:bCs/>
-          <w:sz w:val="24"/>
-          <w:szCs w:val="24"/>
-          <w:u w:val="single"/>
-          <w:rtl/>
-        </w:rPr>
-      </w:pPr>
-      <w:r>
-        <w:rPr>
-          <w:rFonts w:ascii="David" w:hAnsi="David" w:cs="David" w:hint="cs"/>
-          <w:b/>
-          <w:bCs/>
-          <w:sz w:val="24"/>
-          <w:szCs w:val="24"/>
-          <w:u w:val="single"/>
-          <w:rtl/>
-        </w:rPr>
-        <w:t>למה בחרנו בפרויקט</w:t>
-      </w:r>
-      <w:r>
-        <w:rPr>
-          <w:rFonts w:ascii="David" w:hAnsi="David" w:cs="David" w:hint="cs"/>
-          <w:b/>
-          <w:bCs/>
-          <w:sz w:val="24"/>
-          <w:szCs w:val="24"/>
-          <w:u w:val="single"/>
-          <w:rtl/>
-        </w:rPr>
-        <w:t xml:space="preserve"> הזה</w:t>
-      </w:r>
-    </w:p>
-    <w:p>
-      <w:pPr>
-        <w:bidi/>
-        <w:spacing w:line="360" w:lineRule="auto"/>
-        <w:rPr>
-          <w:rFonts w:ascii="David" w:hAnsi="David" w:cs="David"/>
-          <w:rtl/>
-        </w:rPr>
-      </w:pPr>
-      <w:commentRangeStart w:id="1"/>
-      <w:commentRangeStart w:id="2"/>
-      <w:r>
-        <w:rPr>
-          <w:rFonts w:ascii="David" w:hAnsi="David" w:cs="David" w:hint="cs"/>
-          <w:rtl/>
-        </w:rPr>
-        <w:t>כאשר ב</w:t>
-      </w:r>
-      <w:r>
-        <w:rPr>
-          <w:rFonts w:ascii="David" w:hAnsi="David" w:cs="David" w:hint="cs"/>
-          <w:rtl/>
-        </w:rPr>
-        <w:t>י</w:t>
-      </w:r>
-      <w:r>
-        <w:rPr>
-          <w:rFonts w:ascii="David" w:hAnsi="David" w:cs="David" w:hint="cs"/>
-          <w:rtl/>
-        </w:rPr>
-        <w:t>צענו פגישת סיעור מוחות ראשונית לגבי הפרויקט שאותו אנו רוצים לעשות היה לנו ברור שהמטרה הראשונה שלנו היא לתת פתרון למשהו שמבחינתנו היה חסר לאורך התואר, אם זה  בקורס ספציפי או באופן כללי.</w:t>
-      </w:r>
-      <w:r>
-        <w:rPr>
-          <w:rFonts w:ascii="David" w:hAnsi="David" w:cs="David" w:hint="cs"/>
-          <w:rtl/>
-        </w:rPr>
-        <w:t xml:space="preserve"> </w:t>
-      </w:r>
-      <w:r>
-        <w:rPr>
-          <w:rFonts w:ascii="David" w:hAnsi="David" w:cs="David" w:hint="cs"/>
-          <w:rtl/>
-        </w:rPr>
-        <w:t xml:space="preserve">באותו שלב בדיוק סיימנו את הקורס ב </w:t>
-      </w:r>
-      <w:r>
-        <w:rPr>
-          <w:rFonts w:ascii="David" w:hAnsi="David" w:cs="David"/>
-        </w:rPr>
-        <w:t xml:space="preserve">C# </w:t>
-      </w:r>
-      <w:r>
-        <w:rPr>
-          <w:rFonts w:ascii="David" w:hAnsi="David" w:cs="David" w:hint="cs"/>
-        </w:rPr>
-        <w:t>WPF</w:t>
-      </w:r>
-      <w:r>
-        <w:rPr>
-          <w:rFonts w:ascii="David" w:hAnsi="David" w:cs="David"/>
-        </w:rPr>
-        <w:t xml:space="preserve"> .net</w:t>
-      </w:r>
-      <w:r>
-        <w:rPr>
-          <w:rFonts w:ascii="David" w:hAnsi="David" w:cs="David" w:hint="cs"/>
-          <w:rtl/>
-        </w:rPr>
-        <w:t xml:space="preserve"> עם דני ורצינו להמשיך ולהעמיק בשפת התכנות הזאת.</w:t>
-      </w:r>
-      <w:r>
-        <w:rPr>
-          <w:rFonts w:ascii="David" w:hAnsi="David" w:cs="David" w:hint="cs"/>
-          <w:rtl/>
-        </w:rPr>
-        <w:t xml:space="preserve"> </w:t>
-      </w:r>
-    </w:p>
-    <w:p>
-      <w:pPr>
-        <w:bidi/>
-        <w:spacing w:line="360" w:lineRule="auto"/>
-        <w:rPr>
-          <w:rFonts w:ascii="David" w:hAnsi="David" w:cs="David"/>
-          <w:rtl/>
-        </w:rPr>
-      </w:pPr>
-      <w:r>
-        <w:rPr>
-          <w:rFonts w:ascii="David" w:hAnsi="David" w:cs="David" w:hint="cs"/>
-          <w:rtl/>
-        </w:rPr>
-        <w:lastRenderedPageBreak/>
-        <w:t>לאחר חשיבה ורעיונות מרובים נזכרנו בקורס לוגיקה</w:t>
-      </w:r>
-      <w:r>
-        <w:rPr>
-          <w:rFonts w:ascii="David" w:hAnsi="David" w:cs="David" w:hint="cs"/>
-          <w:rtl/>
-        </w:rPr>
-        <w:t xml:space="preserve"> (קורס חובה לכל הסטודנטים בתואר במדעי המחשב)</w:t>
-      </w:r>
-      <w:r>
-        <w:rPr>
-          <w:rFonts w:ascii="David" w:hAnsi="David" w:cs="David" w:hint="cs"/>
-          <w:rtl/>
-        </w:rPr>
-        <w:t xml:space="preserve"> ותהליך כתיבת והגשת שיעורי הבית </w:t>
-      </w:r>
-      <w:r>
-        <w:rPr>
-          <w:rFonts w:ascii="David" w:hAnsi="David" w:cs="David" w:hint="cs"/>
-          <w:rtl/>
-        </w:rPr>
-        <w:t>המייג</w:t>
-      </w:r>
-      <w:r>
-        <w:rPr>
-          <w:rFonts w:ascii="David" w:hAnsi="David" w:cs="David" w:hint="eastAsia"/>
-          <w:rtl/>
-        </w:rPr>
-        <w:t>ע</w:t>
-      </w:r>
-      <w:r>
-        <w:rPr>
-          <w:rFonts w:ascii="David" w:hAnsi="David" w:cs="David" w:hint="cs"/>
-          <w:rtl/>
-        </w:rPr>
-        <w:t>.</w:t>
-      </w:r>
-      <w:commentRangeEnd w:id="1"/>
-      <w:r>
-        <w:rPr>
-          <w:rStyle w:val="CommentReference"/>
-          <w:rFonts w:cs="David"/>
-          <w:rtl/>
-        </w:rPr>
-        <w:commentReference w:id="1"/>
-      </w:r>
-      <w:commentRangeEnd w:id="2"/>
-      <w:r>
-        <w:rPr>
-          <w:rStyle w:val="CommentReference"/>
-          <w:rFonts w:cs="David"/>
-          <w:rtl/>
-        </w:rPr>
-        <w:commentReference w:id="2"/>
-      </w:r>
-    </w:p>
-    <w:p>
-      <w:pPr>
-        <w:bidi/>
-        <w:spacing w:line="360" w:lineRule="auto"/>
-        <w:rPr>
-          <w:rFonts w:ascii="David" w:hAnsi="David" w:cs="David"/>
-          <w:rtl/>
-        </w:rPr>
-      </w:pPr>
-      <w:r>
-        <w:rPr>
-          <w:rFonts w:ascii="David" w:hAnsi="David" w:cs="David"/>
-          <w:rtl/>
-        </w:rPr>
-        <w:t>מלאכת שיעורי הבית בקורס לוגיקה מצריכה כתיבה רבה</w:t>
-      </w:r>
-      <w:r>
-        <w:rPr>
-          <w:rFonts w:ascii="David" w:hAnsi="David" w:cs="David" w:hint="cs"/>
-          <w:rtl/>
-        </w:rPr>
-        <w:t xml:space="preserve">. </w:t>
-      </w:r>
-      <w:r>
-        <w:rPr>
-          <w:rFonts w:ascii="David" w:hAnsi="David" w:cs="David"/>
-          <w:rtl/>
-        </w:rPr>
-        <w:t>מעצם צורת כתיבת ההוכחה על כותב התשובה להיות ברור ומדויק ולשמור על סדר.</w:t>
-      </w:r>
-      <w:r>
-        <w:rPr>
-          <w:rFonts w:ascii="David" w:hAnsi="David" w:cs="David" w:hint="cs"/>
-          <w:rtl/>
-        </w:rPr>
-        <w:t xml:space="preserve"> </w:t>
-      </w:r>
-      <w:r>
-        <w:rPr>
-          <w:rFonts w:ascii="David" w:hAnsi="David" w:cs="David"/>
-          <w:rtl/>
-        </w:rPr>
-        <w:t>בניגוד למקצועות רבים אחרים אשר כוללים בעיקר מלל ואולי סימונים מתמטיים סטנדרטים, הוכחה לוגית מצריכה סימונים שאינם טריוויאליים וסטודנט אשר רוצה לענות על שאלות אלו בוורד (או בכל תמלילן אחר) מוצא עצמו מבזבז זמן רב על חיפוש הסימנים וארגונם בטבלה, ולכן רבים נמנעים ובוחרים להגיש בכתב יד.</w:t>
-      </w:r>
-      <w:r>
-        <w:rPr>
-          <w:rFonts w:ascii="David" w:hAnsi="David" w:cs="David" w:hint="cs"/>
-          <w:rtl/>
-        </w:rPr>
-        <w:t xml:space="preserve"> </w:t>
-      </w:r>
-      <w:r>
-        <w:rPr>
-          <w:rFonts w:ascii="David" w:hAnsi="David" w:cs="David"/>
-          <w:rtl/>
-        </w:rPr>
-        <w:t xml:space="preserve">הגשה בכתב בסוג </w:t>
-      </w:r>
-      <w:r>
-        <w:rPr>
-          <w:rFonts w:ascii="David" w:hAnsi="David" w:cs="David" w:hint="cs"/>
-          <w:rtl/>
-        </w:rPr>
-        <w:t>ה</w:t>
-      </w:r>
-      <w:r>
-        <w:rPr>
-          <w:rFonts w:ascii="David" w:hAnsi="David" w:cs="David"/>
-          <w:rtl/>
-        </w:rPr>
-        <w:t>תרגילים זה הקשה על הסטודנט</w:t>
-      </w:r>
-      <w:r>
-        <w:rPr>
-          <w:rFonts w:ascii="David" w:hAnsi="David" w:cs="David" w:hint="cs"/>
-          <w:rtl/>
-        </w:rPr>
-        <w:t xml:space="preserve"> מעצם </w:t>
-      </w:r>
-      <w:r>
-        <w:rPr>
-          <w:rFonts w:ascii="David" w:hAnsi="David" w:cs="David" w:hint="cs"/>
-          <w:rtl/>
-        </w:rPr>
-        <w:t>צורת ההוכחה. לדוגמה,</w:t>
-      </w:r>
-      <w:r>
-        <w:rPr>
-          <w:rFonts w:ascii="David" w:hAnsi="David" w:cs="David" w:hint="cs"/>
-          <w:rtl/>
-        </w:rPr>
-        <w:t xml:space="preserve"> </w:t>
-      </w:r>
-      <w:r>
-        <w:rPr>
-          <w:rFonts w:ascii="David" w:hAnsi="David" w:cs="David" w:hint="cs"/>
-          <w:rtl/>
-        </w:rPr>
-        <w:t xml:space="preserve">אם לאחר סיום </w:t>
-      </w:r>
-      <w:r>
-        <w:rPr>
-          <w:rFonts w:ascii="David" w:hAnsi="David" w:cs="David" w:hint="cs"/>
-          <w:rtl/>
-        </w:rPr>
-        <w:t xml:space="preserve">הוכחה </w:t>
-      </w:r>
-      <w:r>
-        <w:rPr>
-          <w:rFonts w:ascii="David" w:hAnsi="David" w:cs="David" w:hint="cs"/>
-          <w:rtl/>
-        </w:rPr>
-        <w:t>סטודנט</w:t>
-      </w:r>
-      <w:r>
-        <w:rPr>
-          <w:rFonts w:ascii="David" w:hAnsi="David" w:cs="David" w:hint="cs"/>
-          <w:rtl/>
-        </w:rPr>
-        <w:t xml:space="preserve"> מגלה שחסרה לו שורה ב</w:t>
-      </w:r>
-      <w:r>
-        <w:rPr>
-          <w:rFonts w:ascii="David" w:hAnsi="David" w:cs="David" w:hint="cs"/>
-          <w:rtl/>
-        </w:rPr>
-        <w:t xml:space="preserve">אמצע </w:t>
-      </w:r>
-      <w:r>
-        <w:rPr>
-          <w:rFonts w:ascii="David" w:hAnsi="David" w:cs="David" w:hint="cs"/>
-          <w:rtl/>
-        </w:rPr>
-        <w:t>הוכחה</w:t>
-      </w:r>
-      <w:r>
-        <w:rPr>
-          <w:rFonts w:ascii="David" w:hAnsi="David" w:cs="David" w:hint="cs"/>
-          <w:rtl/>
-        </w:rPr>
-        <w:t xml:space="preserve"> הוא נאלץ לשנות את כל המבנה של טבלת ההוכחה.</w:t>
-      </w:r>
-      <w:r>
-        <w:rPr>
-          <w:rFonts w:ascii="David" w:hAnsi="David" w:cs="David" w:hint="cs"/>
-          <w:rtl/>
-        </w:rPr>
-        <w:t xml:space="preserve"> </w:t>
-      </w:r>
-      <w:r>
-        <w:rPr>
-          <w:rFonts w:ascii="David" w:hAnsi="David" w:cs="David" w:hint="cs"/>
-          <w:rtl/>
-        </w:rPr>
-        <w:t>בנוסף לכך</w:t>
-      </w:r>
-      <w:r>
-        <w:rPr>
-          <w:rFonts w:ascii="David" w:hAnsi="David" w:cs="David"/>
-          <w:rtl/>
-        </w:rPr>
-        <w:t xml:space="preserve"> </w:t>
-      </w:r>
-      <w:r>
-        <w:rPr>
-          <w:rFonts w:ascii="David" w:hAnsi="David" w:cs="David" w:hint="cs"/>
-          <w:rtl/>
-        </w:rPr>
-        <w:t xml:space="preserve">ישנם סטודנטים </w:t>
-      </w:r>
-      <w:r>
-        <w:rPr>
-          <w:rFonts w:ascii="David" w:hAnsi="David" w:cs="David"/>
-          <w:rtl/>
-        </w:rPr>
-        <w:t xml:space="preserve">בעלי </w:t>
-      </w:r>
-      <w:r>
-        <w:rPr>
-          <w:rFonts w:ascii="David" w:hAnsi="David" w:cs="David" w:hint="cs"/>
-          <w:rtl/>
-        </w:rPr>
-        <w:t xml:space="preserve">כתב לא מובן או </w:t>
-      </w:r>
-      <w:r>
-        <w:rPr>
-          <w:rFonts w:ascii="David" w:hAnsi="David" w:cs="David"/>
-          <w:rtl/>
-        </w:rPr>
-        <w:t>קושי בכתיבה מסודרת וברורה</w:t>
-      </w:r>
-      <w:r>
-        <w:rPr>
-          <w:rFonts w:ascii="David" w:hAnsi="David" w:cs="David" w:hint="cs"/>
-          <w:rtl/>
-        </w:rPr>
-        <w:t>,</w:t>
-      </w:r>
-      <w:r>
-        <w:rPr>
-          <w:rFonts w:ascii="David" w:hAnsi="David" w:cs="David"/>
-          <w:rtl/>
-        </w:rPr>
-        <w:t xml:space="preserve"> </w:t>
-      </w:r>
-      <w:r>
-        <w:rPr>
-          <w:rFonts w:ascii="David" w:hAnsi="David" w:cs="David" w:hint="cs"/>
-          <w:rtl/>
-        </w:rPr>
-        <w:t xml:space="preserve">מה שמקשה </w:t>
-      </w:r>
-      <w:r>
-        <w:rPr>
-          <w:rFonts w:ascii="David" w:hAnsi="David" w:cs="David"/>
-          <w:rtl/>
-        </w:rPr>
-        <w:t>באופן ישיר גם על בודק התרגילים של הקורס.</w:t>
-      </w:r>
-    </w:p>
-    <w:p>
-      <w:pPr>
-        <w:bidi/>
-        <w:spacing w:line="360" w:lineRule="auto"/>
-        <w:jc w:val="both"/>
-        <w:rPr>
-          <w:rFonts w:ascii="David" w:hAnsi="David" w:cs="David"/>
-          <w:rtl/>
-        </w:rPr>
-      </w:pPr>
-      <w:commentRangeStart w:id="3"/>
-      <w:commentRangeStart w:id="4"/>
-      <w:r>
-        <w:rPr>
-          <w:rFonts w:ascii="David" w:hAnsi="David" w:cs="David"/>
-          <w:rtl/>
-        </w:rPr>
-        <w:t>רצינו לייצר תוכנה אשר תוכל לפתור את בעיות אלו ולתת ממשק עבודה נוח ופשוט לסטודנטים של הקורס.</w:t>
-      </w:r>
-      <w:commentRangeEnd w:id="3"/>
-      <w:r>
-        <w:rPr>
-          <w:rStyle w:val="CommentReference"/>
-          <w:rFonts w:cs="David"/>
-          <w:rtl/>
-        </w:rPr>
-        <w:commentReference w:id="3"/>
-      </w:r>
-      <w:commentRangeEnd w:id="4"/>
-      <w:r>
-        <w:rPr>
-          <w:rStyle w:val="CommentReference"/>
-          <w:rFonts w:cs="David"/>
-          <w:rtl/>
-        </w:rPr>
-        <w:commentReference w:id="4"/>
-      </w:r>
-    </w:p>
-    <w:p>
-      <w:pPr>
-        <w:bidi/>
-        <w:spacing w:line="360" w:lineRule="auto"/>
-        <w:jc w:val="both"/>
-        <w:rPr>
-          <w:rFonts w:ascii="David" w:hAnsi="David" w:cs="David"/>
-          <w:rtl/>
-        </w:rPr>
-      </w:pPr>
-      <w:r>
-        <w:rPr>
-          <w:rFonts w:ascii="David" w:hAnsi="David" w:cs="David" w:hint="cs"/>
-          <w:rtl/>
-        </w:rPr>
-        <w:t>הבנו שעם הכלים שרכשנו בשיעורי לוגיקה בנוסף על הקורס ב</w:t>
-      </w:r>
-      <w:r>
-        <w:rPr>
-          <w:rFonts w:ascii="David" w:hAnsi="David" w:cs="David"/>
-        </w:rPr>
-        <w:t>C#</w:t>
-      </w:r>
-      <w:r>
-        <w:rPr>
-          <w:rFonts w:ascii="David" w:hAnsi="David" w:cs="David" w:hint="cs"/>
-          <w:rtl/>
-        </w:rPr>
-        <w:t xml:space="preserve"> נוכל ליצר כלי שיפתור בעיות אלו לסטודנטים בקורס.</w:t>
-      </w:r>
-    </w:p>
-    <w:p>
-      <w:pPr>
-        <w:bidi/>
-        <w:spacing w:line="360" w:lineRule="auto"/>
-        <w:jc w:val="both"/>
-        <w:rPr>
-          <w:rFonts w:ascii="David" w:hAnsi="David" w:cs="David"/>
-          <w:b/>
-          <w:bCs/>
-          <w:u w:val="single"/>
-          <w:rtl/>
-        </w:rPr>
-      </w:pPr>
-    </w:p>
-    <w:p>
-      <w:pPr>
-        <w:pStyle w:val="ListParagraph"/>
-        <w:numPr>
-          <w:ilvl w:val="0"/>
-          <w:numId w:val="6"/>
-        </w:numPr>
-        <w:bidi/>
-        <w:spacing w:line="360" w:lineRule="auto"/>
-        <w:rPr>
-          <w:rFonts w:ascii="David" w:hAnsi="David" w:cs="David"/>
-          <w:b/>
-          <w:bCs/>
-          <w:sz w:val="24"/>
-          <w:szCs w:val="24"/>
-          <w:u w:val="single"/>
-          <w:rtl/>
-        </w:rPr>
-      </w:pPr>
-      <w:r>
-        <w:rPr>
-          <w:rFonts w:ascii="David" w:hAnsi="David" w:cs="David" w:hint="cs"/>
-          <w:b/>
-          <w:bCs/>
-          <w:sz w:val="24"/>
-          <w:szCs w:val="24"/>
-          <w:u w:val="single"/>
-          <w:rtl/>
-        </w:rPr>
-        <w:t>מטר</w:t>
-      </w:r>
-      <w:r>
-        <w:rPr>
-          <w:rFonts w:ascii="David" w:hAnsi="David" w:cs="David" w:hint="cs"/>
-          <w:b/>
-          <w:bCs/>
-          <w:sz w:val="24"/>
-          <w:szCs w:val="24"/>
-          <w:u w:val="single"/>
-          <w:rtl/>
-        </w:rPr>
-        <w:t>ו</w:t>
-      </w:r>
-      <w:r>
-        <w:rPr>
-          <w:rFonts w:ascii="David" w:hAnsi="David" w:cs="David" w:hint="cs"/>
-          <w:b/>
-          <w:bCs/>
-          <w:sz w:val="24"/>
-          <w:szCs w:val="24"/>
-          <w:u w:val="single"/>
-          <w:rtl/>
-        </w:rPr>
-        <w:t>ת הפרויקט</w:t>
-      </w:r>
-    </w:p>
-    <w:p>
-      <w:pPr>
-        <w:pStyle w:val="ListParagraph"/>
-        <w:numPr>
-          <w:ilvl w:val="0"/>
-          <w:numId w:val="1"/>
-        </w:numPr>
-        <w:bidi/>
-        <w:spacing w:line="360" w:lineRule="auto"/>
-        <w:rPr>
-          <w:rFonts w:ascii="David" w:hAnsi="David" w:cs="David"/>
-        </w:rPr>
-      </w:pPr>
-      <w:r>
-        <w:rPr>
-          <w:rFonts w:ascii="David" w:hAnsi="David" w:cs="David" w:hint="cs"/>
-          <w:b/>
-          <w:bCs/>
-          <w:rtl/>
-        </w:rPr>
-        <w:t>מטרה עיקרית:</w:t>
-      </w:r>
-      <w:r>
-        <w:rPr>
-          <w:rFonts w:ascii="David" w:hAnsi="David" w:cs="David" w:hint="cs"/>
-          <w:rtl/>
-        </w:rPr>
-        <w:t xml:space="preserve"> </w:t>
-      </w:r>
-      <w:r>
-        <w:rPr>
-          <w:rFonts w:ascii="David" w:hAnsi="David" w:cs="David"/>
-          <w:rtl/>
-        </w:rPr>
-        <w:t>יצירת כלי נוח לכתיבת</w:t>
-      </w:r>
-      <w:r>
-        <w:rPr>
-          <w:rFonts w:ascii="David" w:hAnsi="David" w:cs="David" w:hint="cs"/>
-          <w:rtl/>
-        </w:rPr>
-        <w:t xml:space="preserve"> ובדיקת</w:t>
-      </w:r>
-      <w:r>
-        <w:rPr>
-          <w:rFonts w:ascii="David" w:hAnsi="David" w:cs="David"/>
-          <w:rtl/>
-        </w:rPr>
-        <w:t xml:space="preserve"> </w:t>
-      </w:r>
-      <w:r>
-        <w:rPr>
-          <w:rFonts w:ascii="David" w:hAnsi="David" w:cs="David" w:hint="cs"/>
-          <w:rtl/>
-        </w:rPr>
-        <w:t>הוכחות ב</w:t>
-      </w:r>
-      <w:r>
-        <w:rPr>
-          <w:rFonts w:ascii="David" w:hAnsi="David" w:cs="David"/>
-          <w:rtl/>
-        </w:rPr>
-        <w:t>לוגיקה</w:t>
-      </w:r>
-      <w:r>
-        <w:rPr>
-          <w:rFonts w:ascii="David" w:hAnsi="David" w:cs="David" w:hint="cs"/>
-          <w:rtl/>
-        </w:rPr>
-        <w:t xml:space="preserve">, בין השאר בשיעורי הבית </w:t>
-      </w:r>
-      <w:r>
-        <w:rPr>
-          <w:rFonts w:ascii="David" w:hAnsi="David" w:cs="David" w:hint="cs"/>
-          <w:rtl/>
-        </w:rPr>
-        <w:t xml:space="preserve">והתרגילים </w:t>
-      </w:r>
-      <w:r>
-        <w:rPr>
-          <w:rFonts w:ascii="David" w:hAnsi="David" w:cs="David" w:hint="cs"/>
-          <w:rtl/>
-        </w:rPr>
-        <w:t>בקורס</w:t>
-      </w:r>
-      <w:r>
-        <w:rPr>
-          <w:rFonts w:ascii="David" w:hAnsi="David" w:cs="David"/>
-          <w:rtl/>
-        </w:rPr>
-        <w:t>.</w:t>
-      </w:r>
-    </w:p>
-    <w:p>
-      <w:pPr>
-        <w:pStyle w:val="ListParagraph"/>
-        <w:numPr>
-          <w:ilvl w:val="0"/>
-          <w:numId w:val="1"/>
-        </w:numPr>
-        <w:bidi/>
-        <w:spacing w:line="360" w:lineRule="auto"/>
-        <w:rPr>
-          <w:rFonts w:ascii="David" w:hAnsi="David" w:cs="David"/>
-          <w:b/>
-          <w:bCs/>
-        </w:rPr>
-      </w:pPr>
-      <w:r>
-        <w:rPr>
-          <w:rFonts w:ascii="David" w:hAnsi="David" w:cs="David" w:hint="cs"/>
-          <w:b/>
-          <w:bCs/>
-          <w:rtl/>
-        </w:rPr>
-        <w:t xml:space="preserve">מטרות משנה: </w:t>
-      </w:r>
-    </w:p>
-    <w:p>
-      <w:pPr>
-        <w:pStyle w:val="ListParagraph"/>
-        <w:numPr>
-          <w:ilvl w:val="1"/>
-          <w:numId w:val="1"/>
-        </w:numPr>
-        <w:bidi/>
-        <w:spacing w:line="360" w:lineRule="auto"/>
-        <w:rPr>
-          <w:rFonts w:ascii="David" w:hAnsi="David" w:cs="David"/>
-        </w:rPr>
-      </w:pPr>
-      <w:r>
-        <w:rPr>
-          <w:rFonts w:ascii="David" w:hAnsi="David" w:cs="David"/>
-          <w:rtl/>
-        </w:rPr>
-        <w:t xml:space="preserve">יצירת ממשק עבודה </w:t>
-      </w:r>
-      <w:r>
-        <w:rPr>
-          <w:rFonts w:ascii="David" w:hAnsi="David" w:cs="David" w:hint="cs"/>
-          <w:rtl/>
-        </w:rPr>
-        <w:t xml:space="preserve">על הוכחות לוגיות שיהיה כמה שיותר </w:t>
-      </w:r>
-      <w:r>
-        <w:rPr>
-          <w:rFonts w:ascii="David" w:hAnsi="David" w:cs="David"/>
-          <w:rtl/>
-        </w:rPr>
-        <w:t>נוח.</w:t>
-      </w:r>
-    </w:p>
-    <w:p>
-      <w:pPr>
-        <w:pStyle w:val="ListParagraph"/>
-        <w:numPr>
-          <w:ilvl w:val="1"/>
-          <w:numId w:val="1"/>
-        </w:numPr>
-        <w:bidi/>
-        <w:spacing w:line="360" w:lineRule="auto"/>
-        <w:rPr>
-          <w:rFonts w:ascii="David" w:hAnsi="David" w:cs="David"/>
-          <w:rtl/>
-        </w:rPr>
-      </w:pPr>
-      <w:r>
-        <w:rPr>
-          <w:rFonts w:ascii="David" w:hAnsi="David" w:cs="David" w:hint="cs"/>
-          <w:rtl/>
-        </w:rPr>
-        <w:t xml:space="preserve">מימוש </w:t>
-      </w:r>
-      <w:r>
-        <w:rPr>
-          <w:rFonts w:ascii="David" w:hAnsi="David" w:cs="David" w:hint="cs"/>
-          <w:rtl/>
-        </w:rPr>
-        <w:t xml:space="preserve">בדיקת </w:t>
-      </w:r>
-      <w:r>
-        <w:rPr>
-          <w:rFonts w:ascii="David" w:hAnsi="David" w:cs="David" w:hint="cs"/>
-          <w:rtl/>
-        </w:rPr>
-        <w:t>חוקי הלוגיקה בתוכנה.</w:t>
-      </w:r>
-    </w:p>
-    <w:p>
-      <w:pPr>
-        <w:pStyle w:val="ListParagraph"/>
-        <w:numPr>
-          <w:ilvl w:val="1"/>
-          <w:numId w:val="1"/>
-        </w:numPr>
-        <w:bidi/>
-        <w:spacing w:line="360" w:lineRule="auto"/>
-        <w:rPr>
-          <w:rFonts w:ascii="David" w:hAnsi="David" w:cs="David"/>
-        </w:rPr>
-      </w:pPr>
-      <w:r>
-        <w:rPr>
-          <w:rFonts w:ascii="David" w:hAnsi="David" w:cs="David"/>
-          <w:rtl/>
-        </w:rPr>
-        <w:t>יצירת תוכנה אשר תוחמת את הסטודנט אך בו בעת לא מאפשרת לו גישה ישירה לפתרון התרגיל.</w:t>
-      </w:r>
-    </w:p>
-    <w:p>
-      <w:pPr>
-        <w:pStyle w:val="ListParagraph"/>
-        <w:numPr>
-          <w:ilvl w:val="1"/>
-          <w:numId w:val="1"/>
-        </w:numPr>
-        <w:bidi/>
-        <w:spacing w:line="360" w:lineRule="auto"/>
-        <w:rPr>
-          <w:rFonts w:ascii="David" w:hAnsi="David" w:cs="David"/>
-        </w:rPr>
-      </w:pPr>
-      <w:r>
-        <w:rPr>
-          <w:rFonts w:ascii="David" w:hAnsi="David" w:cs="David"/>
-          <w:rtl/>
-        </w:rPr>
-        <w:t xml:space="preserve">בניית </w:t>
-      </w:r>
-      <w:r>
-        <w:rPr>
-          <w:rFonts w:ascii="David" w:hAnsi="David" w:cs="David" w:hint="cs"/>
-          <w:rtl/>
-        </w:rPr>
-        <w:t>ה</w:t>
-      </w:r>
-      <w:r>
-        <w:rPr>
-          <w:rFonts w:ascii="David" w:hAnsi="David" w:cs="David"/>
-          <w:rtl/>
-        </w:rPr>
-        <w:t>פרויקט</w:t>
-      </w:r>
-      <w:r>
-        <w:rPr>
-          <w:rFonts w:ascii="David" w:hAnsi="David" w:cs="David" w:hint="cs"/>
-          <w:rtl/>
-        </w:rPr>
-        <w:t xml:space="preserve"> כ-</w:t>
-      </w:r>
-      <w:r>
-        <w:rPr>
-          <w:rFonts w:ascii="David" w:hAnsi="David" w:cs="David"/>
-          <w:rtl/>
-        </w:rPr>
-        <w:t xml:space="preserve"> </w:t>
-      </w:r>
-      <w:r>
-        <w:rPr>
-          <w:rFonts w:ascii="David" w:hAnsi="David" w:cs="David"/>
-        </w:rPr>
-        <w:t>Open source</w:t>
-      </w:r>
-      <w:r>
-        <w:rPr>
-          <w:rFonts w:ascii="David" w:hAnsi="David" w:cs="David"/>
-          <w:rtl/>
-        </w:rPr>
-        <w:t xml:space="preserve"> לצורך תיקונים עתידיים והרחבה.</w:t>
-      </w:r>
-    </w:p>
-    <w:p>
-      <w:pPr>
-        <w:bidi/>
-        <w:spacing w:line="360" w:lineRule="auto"/>
-        <w:ind w:left="1080"/>
-        <w:rPr>
-          <w:rFonts w:ascii="David" w:hAnsi="David" w:cs="David"/>
-          <w:rtl/>
-        </w:rPr>
-      </w:pPr>
-    </w:p>
-    <w:p>
-      <w:pPr>
-        <w:pStyle w:val="ListParagraph"/>
-        <w:bidi/>
-        <w:spacing w:line="360" w:lineRule="auto"/>
-        <w:ind w:left="1440"/>
-        <w:rPr>
-          <w:rFonts w:ascii="David" w:hAnsi="David" w:cs="David"/>
-          <w:rtl/>
-        </w:rPr>
-      </w:pPr>
-    </w:p>
-    <w:p>
-      <w:pPr>
-        <w:pStyle w:val="ListParagraph"/>
-        <w:bidi/>
-        <w:spacing w:line="360" w:lineRule="auto"/>
-        <w:ind w:left="1440"/>
-        <w:rPr>
-          <w:rFonts w:ascii="David" w:hAnsi="David" w:cs="David"/>
-          <w:rtl/>
-        </w:rPr>
-      </w:pPr>
-    </w:p>
-    <w:p>
-      <w:pPr>
-        <w:pStyle w:val="ListParagraph"/>
-        <w:bidi/>
-        <w:spacing w:line="360" w:lineRule="auto"/>
-        <w:ind w:left="1440"/>
-        <w:rPr>
-          <w:rFonts w:ascii="David" w:hAnsi="David" w:cs="David"/>
-          <w:rtl/>
-        </w:rPr>
-      </w:pPr>
+          <w:rtl/>
+        </w:rPr>
+      </w:pPr>
+      <w:bookmarkStart w:id="5" w:name="_GoBack"/>
+      <w:bookmarkEnd w:id="5"/>
     </w:p>
     <w:p>
       <w:pPr>
@@ -4036,7 +3974,7 @@
           <w:rtl/>
         </w:rPr>
       </w:pPr>
-      <w:commentRangeStart w:id="5"/>
+      <w:commentRangeStart w:id="6"/>
       <w:r>
         <w:rPr>
           <w:rFonts w:ascii="David" w:hAnsi="David" w:cs="David" w:hint="cs"/>
@@ -4046,14 +3984,14 @@
         </w:rPr>
         <w:t>במקרה של בעיה בהוכחה, תקפוץ הודעה למשתמש שמכילה פרטים  על מיקום הבעיה ומה הטעות שקרתה</w:t>
       </w:r>
-      <w:commentRangeEnd w:id="5"/>
+      <w:commentRangeEnd w:id="6"/>
       <w:r>
         <w:rPr>
           <w:rStyle w:val="CommentReference"/>
           <w:rFonts w:cs="David"/>
           <w:rtl/>
         </w:rPr>
-        <w:commentReference w:id="5"/>
+        <w:commentReference w:id="6"/>
       </w:r>
       <w:r>
         <w:rPr>
@@ -6712,8 +6650,6 @@
         </w:rPr>
         <w:t>Evaluation</w:t>
       </w:r>
-      <w:bookmarkStart w:id="6" w:name="_GoBack"/>
-      <w:bookmarkEnd w:id="6"/>
       <w:r>
         <w:rPr>
           <w:rFonts w:cs="David" w:hint="cs"/>
@@ -14595,7 +14531,7 @@
 
 <file path=word/comments.xml><?xml version="1.0" encoding="utf-8"?>
 <w:comments xmlns:wpc="http://schemas.microsoft.com/office/word/2010/wordprocessingCanvas" xmlns:cx="http://schemas.microsoft.com/office/drawing/2014/chartex" xmlns:cx1="http://schemas.microsoft.com/office/drawing/2015/9/8/chartex" xmlns:mc="http://schemas.openxmlformats.org/markup-compatibility/2006" xmlns:o="urn:schemas-microsoft-com:office:office" xmlns:r="http://schemas.openxmlformats.org/officeDocument/2006/relationships" xmlns:m="http://schemas.openxmlformats.org/officeDocument/2006/math" xmlns:v="urn:schemas-microsoft-com:vml" xmlns:wp14="http://schemas.microsoft.com/office/word/2010/wordprocessingDrawing" xmlns:wp="http://schemas.openxmlformats.org/drawingml/2006/wordprocessingDrawing" xmlns:w10="urn:schemas-microsoft-com:office:word" xmlns:w="http://schemas.openxmlformats.org/wordprocessingml/2006/main" xmlns:w14="http://schemas.microsoft.com/office/word/2010/wordml" xmlns:w15="http://schemas.microsoft.com/office/word/2012/wordml" xmlns:w16se="http://schemas.microsoft.com/office/word/2015/wordml/symex" xmlns:wpg="http://schemas.microsoft.com/office/word/2010/wordprocessingGroup" xmlns:wpi="http://schemas.microsoft.com/office/word/2010/wordprocessingInk" xmlns:wne="http://schemas.microsoft.com/office/word/2006/wordml" xmlns:wps="http://schemas.microsoft.com/office/word/2010/wordprocessingShape" mc:Ignorable="w14 w15 w16se wp14">
-  <w:comment w:id="0" w:author="רועי" w:date="2021-03-08T11:30:00Z" w:initials="ר">
+  <w:comment w:id="0" w:author="Oren Or" w:date="2021-03-04T19:09:00Z" w:initials="OO">
     <w:p>
       <w:pPr>
         <w:pStyle w:val="CommentText"/>
@@ -14608,50 +14544,20 @@
       </w:r>
       <w:r>
         <w:rPr>
+          <w:rStyle w:val="CommentReference"/>
+        </w:rPr>
+        <w:annotationRef/>
+      </w:r>
+      <w:r>
+        <w:rPr>
           <w:rFonts w:hint="cs"/>
           <w:rtl/>
         </w:rPr>
-        <w:t>לדעתי זה צריך להיות בין מטרת הפרויקט ל</w:t>
-      </w:r>
-      <w:r>
-        <w:t>Design</w:t>
-      </w:r>
-      <w:r>
-        <w:rPr>
-          <w:rFonts w:hint="cs"/>
-          <w:rtl/>
-        </w:rPr>
-        <w:t xml:space="preserve"> </w:t>
+        <w:t>אני רוצה לשנות את כל החלק הזה</w:t>
       </w:r>
     </w:p>
   </w:comment>
-  <w:comment w:id="1" w:author="Oren Or" w:date="2021-03-04T19:09:00Z" w:initials="OO">
-    <w:p>
-      <w:pPr>
-        <w:pStyle w:val="CommentText"/>
-      </w:pPr>
-      <w:r>
-        <w:rPr>
-          <w:rStyle w:val="CommentReference"/>
-        </w:rPr>
-        <w:annotationRef/>
-      </w:r>
-      <w:r>
-        <w:rPr>
-          <w:rStyle w:val="CommentReference"/>
-        </w:rPr>
-        <w:annotationRef/>
-      </w:r>
-      <w:r>
-        <w:rPr>
-          <w:rFonts w:hint="cs"/>
-          <w:rtl/>
-        </w:rPr>
-        <w:t>אני רוצה לשנות את כל החלק הזה</w:t>
-      </w:r>
-    </w:p>
-  </w:comment>
-  <w:comment w:id="2" w:author="רועי" w:date="2021-03-08T11:01:00Z" w:initials="ר">
+  <w:comment w:id="1" w:author="רועי" w:date="2021-03-08T11:01:00Z" w:initials="ר">
     <w:p>
       <w:pPr>
         <w:pStyle w:val="CommentText"/>
@@ -14689,7 +14595,7 @@
       </w:r>
     </w:p>
   </w:comment>
-  <w:comment w:id="3" w:author="Oren Or" w:date="2021-03-04T18:45:00Z" w:initials="OO">
+  <w:comment w:id="2" w:author="Oren Or" w:date="2021-03-04T18:45:00Z" w:initials="OO">
     <w:p>
       <w:pPr>
         <w:pStyle w:val="CommentText"/>
@@ -14733,7 +14639,7 @@
       </w:r>
     </w:p>
   </w:comment>
-  <w:comment w:id="4" w:author="רועי" w:date="2021-03-08T11:01:00Z" w:initials="ר">
+  <w:comment w:id="3" w:author="רועי" w:date="2021-03-08T11:01:00Z" w:initials="ר">
     <w:p>
       <w:pPr>
         <w:pStyle w:val="CommentText"/>
@@ -14783,7 +14689,37 @@
       </w:r>
     </w:p>
   </w:comment>
-  <w:comment w:id="5" w:author="Oren Or" w:date="2021-03-04T18:56:00Z" w:initials="OO">
+  <w:comment w:id="4" w:author="רועי" w:date="2021-03-08T11:30:00Z" w:initials="ר">
+    <w:p>
+      <w:pPr>
+        <w:pStyle w:val="CommentText"/>
+      </w:pPr>
+      <w:r>
+        <w:rPr>
+          <w:rStyle w:val="CommentReference"/>
+        </w:rPr>
+        <w:annotationRef/>
+      </w:r>
+      <w:r>
+        <w:rPr>
+          <w:rFonts w:hint="cs"/>
+          <w:rtl/>
+        </w:rPr>
+        <w:t>לדעתי זה צריך להיות בין מטרת הפרויקט ל</w:t>
+      </w:r>
+      <w:r>
+        <w:t>Design</w:t>
+      </w:r>
+      <w:r>
+        <w:rPr>
+          <w:rFonts w:hint="cs"/>
+          <w:rtl/>
+        </w:rPr>
+        <w:t xml:space="preserve"> </w:t>
+      </w:r>
+    </w:p>
+  </w:comment>
+  <w:comment w:id="6" w:author="Oren Or" w:date="2021-03-04T18:56:00Z" w:initials="OO">
     <w:p>
       <w:pPr>
         <w:pStyle w:val="CommentText"/>
@@ -14832,11 +14768,11 @@
 
 <file path=word/commentsExtended.xml><?xml version="1.0" encoding="utf-8"?>
 <w15:commentsEx xmlns:wpc="http://schemas.microsoft.com/office/word/2010/wordprocessingCanvas" xmlns:cx="http://schemas.microsoft.com/office/drawing/2014/chartex" xmlns:cx1="http://schemas.microsoft.com/office/drawing/2015/9/8/chartex" xmlns:mc="http://schemas.openxmlformats.org/markup-compatibility/2006" xmlns:o="urn:schemas-microsoft-com:office:office" xmlns:r="http://schemas.openxmlformats.org/officeDocument/2006/relationships" xmlns:m="http://schemas.openxmlformats.org/officeDocument/2006/math" xmlns:v="urn:schemas-microsoft-com:vml" xmlns:wp14="http://schemas.microsoft.com/office/word/2010/wordprocessingDrawing" xmlns:wp="http://schemas.openxmlformats.org/drawingml/2006/wordprocessingDrawing" xmlns:w10="urn:schemas-microsoft-com:office:word" xmlns:w="http://schemas.openxmlformats.org/wordprocessingml/2006/main" xmlns:w14="http://schemas.microsoft.com/office/word/2010/wordml" xmlns:w15="http://schemas.microsoft.com/office/word/2012/wordml" xmlns:w16se="http://schemas.microsoft.com/office/word/2015/wordml/symex" xmlns:wpg="http://schemas.microsoft.com/office/word/2010/wordprocessingGroup" xmlns:wpi="http://schemas.microsoft.com/office/word/2010/wordprocessingInk" xmlns:wne="http://schemas.microsoft.com/office/word/2006/wordml" xmlns:wps="http://schemas.microsoft.com/office/word/2010/wordprocessingShape" mc:Ignorable="w14 w15 w16se wp14">
-  <w15:commentEx w15:paraId="17B5E3AB" w15:done="0"/>
   <w15:commentEx w15:paraId="4C778375" w15:done="0"/>
   <w15:commentEx w15:paraId="0CA0E917" w15:paraIdParent="4C778375" w15:done="0"/>
   <w15:commentEx w15:paraId="495EF6FE" w15:done="0"/>
   <w15:commentEx w15:paraId="329F288B" w15:paraIdParent="495EF6FE" w15:done="0"/>
+  <w15:commentEx w15:paraId="507D29AC" w15:done="0"/>
   <w15:commentEx w15:paraId="17EB5A95" w15:done="1"/>
   <w15:commentEx w15:paraId="5668CB6D" w15:done="0"/>
 </w15:commentsEx>
@@ -14920,7 +14856,7 @@
             <w:noProof/>
             <w:lang w:val="he-IL"/>
           </w:rPr>
-          <w:t>9</w:t>
+          <w:t>4</w:t>
         </w:r>
         <w:r>
           <w:fldChar w:fldCharType="end"/>
@@ -15902,11 +15838,11 @@
 
 <file path=word/people.xml><?xml version="1.0" encoding="utf-8"?>
 <w15:people xmlns:wpc="http://schemas.microsoft.com/office/word/2010/wordprocessingCanvas" xmlns:cx="http://schemas.microsoft.com/office/drawing/2014/chartex" xmlns:cx1="http://schemas.microsoft.com/office/drawing/2015/9/8/chartex" xmlns:mc="http://schemas.openxmlformats.org/markup-compatibility/2006" xmlns:o="urn:schemas-microsoft-com:office:office" xmlns:r="http://schemas.openxmlformats.org/officeDocument/2006/relationships" xmlns:m="http://schemas.openxmlformats.org/officeDocument/2006/math" xmlns:v="urn:schemas-microsoft-com:vml" xmlns:wp14="http://schemas.microsoft.com/office/word/2010/wordprocessingDrawing" xmlns:wp="http://schemas.openxmlformats.org/drawingml/2006/wordprocessingDrawing" xmlns:w10="urn:schemas-microsoft-com:office:word" xmlns:w="http://schemas.openxmlformats.org/wordprocessingml/2006/main" xmlns:w14="http://schemas.microsoft.com/office/word/2010/wordml" xmlns:w15="http://schemas.microsoft.com/office/word/2012/wordml" xmlns:w16se="http://schemas.microsoft.com/office/word/2015/wordml/symex" xmlns:wpg="http://schemas.microsoft.com/office/word/2010/wordprocessingGroup" xmlns:wpi="http://schemas.microsoft.com/office/word/2010/wordprocessingInk" xmlns:wne="http://schemas.microsoft.com/office/word/2006/wordml" xmlns:wps="http://schemas.microsoft.com/office/word/2010/wordprocessingShape" mc:Ignorable="w14 w15 w16se wp14">
+  <w15:person w15:author="Oren Or">
+    <w15:presenceInfo w15:providerId="Windows Live" w15:userId="b402bf2ebc112bbe"/>
+  </w15:person>
   <w15:person w15:author="רועי">
     <w15:presenceInfo w15:providerId="Windows Live" w15:userId="23b863493f307953"/>
-  </w15:person>
-  <w15:person w15:author="Oren Or">
-    <w15:presenceInfo w15:providerId="Windows Live" w15:userId="b402bf2ebc112bbe"/>
   </w15:person>
 </w15:people>
 </file>
@@ -16848,7 +16784,7 @@
 </file>
 
 <file path=customXml/itemProps1.xml><?xml version="1.0" encoding="utf-8"?>
-<ds:datastoreItem xmlns:ds="http://schemas.openxmlformats.org/officeDocument/2006/customXml" ds:itemID="{FDB038DB-61C5-4D6C-939B-1C545BBC6B99}">
+<ds:datastoreItem xmlns:ds="http://schemas.openxmlformats.org/officeDocument/2006/customXml" ds:itemID="{79C0394C-2167-4E2E-868C-5B90211A829B}">
   <ds:schemaRefs>
     <ds:schemaRef ds:uri="http://schemas.openxmlformats.org/officeDocument/2006/bibliography"/>
   </ds:schemaRefs>

</xml_diff>